<commit_message>
-added team member names
</commit_message>
<xml_diff>
--- a/H13_HW1.docx
+++ b/H13_HW1.docx
@@ -2,6 +2,124 @@
 <file path=word/document.xml><?xml version="1.0" encoding="utf-8"?>
 <w:document xmlns:wpc="http://schemas.microsoft.com/office/word/2010/wordprocessingCanvas" xmlns:cx="http://schemas.microsoft.com/office/drawing/2014/chartex" xmlns:cx1="http://schemas.microsoft.com/office/drawing/2015/9/8/chartex" xmlns:cx2="http://schemas.microsoft.com/office/drawing/2015/10/21/chartex" xmlns:cx3="http://schemas.microsoft.com/office/drawing/2016/5/9/chartex" xmlns:cx4="http://schemas.microsoft.com/office/drawing/2016/5/10/chartex" xmlns:cx5="http://schemas.microsoft.com/office/drawing/2016/5/11/chartex" xmlns:cx6="http://schemas.microsoft.com/office/drawing/2016/5/12/chartex" xmlns:cx7="http://schemas.microsoft.com/office/drawing/2016/5/13/chartex" xmlns:cx8="http://schemas.microsoft.com/office/drawing/2016/5/14/chartex" xmlns:mc="http://schemas.openxmlformats.org/markup-compatibility/2006" xmlns:aink="http://schemas.microsoft.com/office/drawing/2016/ink" xmlns:am3d="http://schemas.microsoft.com/office/drawing/2017/model3d" xmlns:o="urn:schemas-microsoft-com:office:office" xmlns:r="http://schemas.openxmlformats.org/officeDocument/2006/relationships" xmlns:m="http://schemas.openxmlformats.org/officeDocument/2006/math" xmlns:v="urn:schemas-microsoft-com:vml" xmlns:wp14="http://schemas.microsoft.com/office/word/2010/wordprocessingDrawing" xmlns:wp="http://schemas.openxmlformats.org/drawingml/2006/wordprocessingDrawing" xmlns:w10="urn:schemas-microsoft-com:office:word" xmlns:w="http://schemas.openxmlformats.org/wordprocessingml/2006/main" xmlns:w14="http://schemas.microsoft.com/office/word/2010/wordml" xmlns:w15="http://schemas.microsoft.com/office/word/2012/wordml" xmlns:w16cex="http://schemas.microsoft.com/office/word/2018/wordml/cex" xmlns:w16cid="http://schemas.microsoft.com/office/word/2016/wordml/cid" xmlns:w16="http://schemas.microsoft.com/office/word/2018/wordml" xmlns:w16se="http://schemas.microsoft.com/office/word/2015/wordml/symex" xmlns:wpg="http://schemas.microsoft.com/office/word/2010/wordprocessingGroup" xmlns:wpi="http://schemas.microsoft.com/office/word/2010/wordprocessingInk" xmlns:wne="http://schemas.microsoft.com/office/word/2006/wordml" xmlns:wps="http://schemas.microsoft.com/office/word/2010/wordprocessingShape" mc:Ignorable="w14 w15 w16se w16cid w16 w16cex wp14">
   <w:body>
+    <w:p>
+      <w:pPr>
+        <w:rPr>
+          <w:b/>
+          <w:bCs/>
+          <w:u w:val="single"/>
+        </w:rPr>
+      </w:pPr>
+      <w:r>
+        <w:rPr>
+          <w:b/>
+          <w:bCs/>
+          <w:u w:val="single"/>
+        </w:rPr>
+        <w:t xml:space="preserve">Homework 1: </w:t>
+      </w:r>
+    </w:p>
+    <w:p>
+      <w:r>
+        <w:rPr>
+          <w:u w:val="single"/>
+        </w:rPr>
+        <w:t>Team Member 1</w:t>
+      </w:r>
+      <w:r>
+        <w:t xml:space="preserve">: Prashan </w:t>
+      </w:r>
+      <w:proofErr w:type="spellStart"/>
+      <w:r>
+        <w:t>Sengo</w:t>
+      </w:r>
+      <w:proofErr w:type="spellEnd"/>
+      <w:r>
+        <w:t xml:space="preserve"> (</w:t>
+      </w:r>
+      <w:proofErr w:type="spellStart"/>
+      <w:r>
+        <w:t>psengo</w:t>
+      </w:r>
+      <w:proofErr w:type="spellEnd"/>
+      <w:r>
+        <w:t>)</w:t>
+      </w:r>
+    </w:p>
+    <w:p>
+      <w:r>
+        <w:rPr>
+          <w:u w:val="single"/>
+        </w:rPr>
+        <w:t>Team Member 2</w:t>
+      </w:r>
+      <w:r>
+        <w:t xml:space="preserve">: </w:t>
+      </w:r>
+      <w:proofErr w:type="spellStart"/>
+      <w:r>
+        <w:t>Manishka</w:t>
+      </w:r>
+      <w:proofErr w:type="spellEnd"/>
+      <w:r>
+        <w:t xml:space="preserve"> Mathur(</w:t>
+      </w:r>
+      <w:proofErr w:type="spellStart"/>
+      <w:r>
+        <w:t>mmauthur</w:t>
+      </w:r>
+      <w:proofErr w:type="spellEnd"/>
+      <w:r>
+        <w:t>)</w:t>
+      </w:r>
+    </w:p>
+    <w:p>
+      <w:r>
+        <w:rPr>
+          <w:u w:val="single"/>
+        </w:rPr>
+        <w:t>Team Member 3</w:t>
+      </w:r>
+      <w:r>
+        <w:t xml:space="preserve">: John </w:t>
+      </w:r>
+      <w:proofErr w:type="spellStart"/>
+      <w:r>
+        <w:t>Widdifield</w:t>
+      </w:r>
+      <w:proofErr w:type="spellEnd"/>
+      <w:r>
+        <w:t xml:space="preserve"> (</w:t>
+      </w:r>
+      <w:proofErr w:type="spellStart"/>
+      <w:r>
+        <w:t>jfwiddif</w:t>
+      </w:r>
+      <w:proofErr w:type="spellEnd"/>
+      <w:r>
+        <w:t>)</w:t>
+      </w:r>
+    </w:p>
+    <w:p>
+      <w:r>
+        <w:rPr>
+          <w:u w:val="single"/>
+        </w:rPr>
+        <w:t>Team Member 4</w:t>
+      </w:r>
+      <w:r>
+        <w:t>:  James Biondi (</w:t>
+      </w:r>
+      <w:proofErr w:type="spellStart"/>
+      <w:r>
+        <w:t>jpbiondi</w:t>
+      </w:r>
+      <w:proofErr w:type="spellEnd"/>
+      <w:r>
+        <w:t>)</w:t>
+      </w:r>
+    </w:p>
+    <w:p/>
     <w:p>
       <w:r>
         <w:t xml:space="preserve">1. (20 points) [Data Attributes] [Angela Zhang] Classify the following attributes 1) as nominal, ordinal, interval, or ratio and 2) as binary, discrete, or continuous. Some cases may have more than one interpretation, so briefly justify your answer if you think there may be some ambiguity. </w:t>
@@ -636,6 +754,7 @@
     </w:p>
     <w:p>
       <w:r>
+        <w:lastRenderedPageBreak/>
         <w:t xml:space="preserve">(j) (1 point) The distance traveled by a jogger measured in kilometers. </w:t>
       </w:r>
     </w:p>
@@ -761,19 +880,7 @@
           <w:sz w:val="23"/>
           <w:szCs w:val="23"/>
         </w:rPr>
-        <w:t xml:space="preserve">This would be discrete if you only consider whole seconds, and not microseconds or the numbers after the decimal point. If you want to </w:t>
-      </w:r>
-      <w:r>
-        <w:rPr>
-          <w:rFonts w:ascii="Arial" w:hAnsi="Arial" w:cs="Arial"/>
-          <w:b/>
-          <w:bCs/>
-          <w:color w:val="000000"/>
-          <w:sz w:val="23"/>
-          <w:szCs w:val="23"/>
-        </w:rPr>
-        <w:lastRenderedPageBreak/>
-        <w:t>consider the microseconds, then continuous. Generally (non-technically) speaking time is continuous.</w:t>
+        <w:t>This would be discrete if you only consider whole seconds, and not microseconds or the numbers after the decimal point. If you want to consider the microseconds, then continuous. Generally (non-technically) speaking time is continuous.</w:t>
       </w:r>
     </w:p>
     <w:p>
@@ -1257,6 +1364,7 @@
     </w:p>
     <w:p>
       <w:r>
+        <w:lastRenderedPageBreak/>
         <w:t xml:space="preserve">(s) (1 point) Active Duty Enlisted Basic Military pay grade scale e.g. E-1, E-2, ..., E-9 (for simplicity of the exercise, do not factor in years of service in your answer). </w:t>
       </w:r>
     </w:p>
@@ -2213,14 +2321,27 @@
       <w:r>
         <w:t xml:space="preserve">Figure </w:t>
       </w:r>
-      <w:fldSimple w:instr=" SEQ Figure \* ARABIC ">
-        <w:r>
-          <w:rPr>
-            <w:noProof/>
-          </w:rPr>
-          <w:t>1</w:t>
-        </w:r>
-      </w:fldSimple>
+      <w:r>
+        <w:fldChar w:fldCharType="begin"/>
+      </w:r>
+      <w:r>
+        <w:instrText xml:space="preserve"> SEQ Figure \* ARABIC </w:instrText>
+      </w:r>
+      <w:r>
+        <w:fldChar w:fldCharType="separate"/>
+      </w:r>
+      <w:r>
+        <w:rPr>
+          <w:noProof/>
+        </w:rPr>
+        <w:t>1</w:t>
+      </w:r>
+      <w:r>
+        <w:rPr>
+          <w:noProof/>
+        </w:rPr>
+        <w:fldChar w:fldCharType="end"/>
+      </w:r>
       <w:r>
         <w:t>: Sepal Length</w:t>
       </w:r>
@@ -2283,14 +2404,27 @@
       <w:r>
         <w:t xml:space="preserve">Figure </w:t>
       </w:r>
-      <w:fldSimple w:instr=" SEQ Figure \* ARABIC ">
-        <w:r>
-          <w:rPr>
-            <w:noProof/>
-          </w:rPr>
-          <w:t>2</w:t>
-        </w:r>
-      </w:fldSimple>
+      <w:r>
+        <w:fldChar w:fldCharType="begin"/>
+      </w:r>
+      <w:r>
+        <w:instrText xml:space="preserve"> SEQ Figure \* ARABIC </w:instrText>
+      </w:r>
+      <w:r>
+        <w:fldChar w:fldCharType="separate"/>
+      </w:r>
+      <w:r>
+        <w:rPr>
+          <w:noProof/>
+        </w:rPr>
+        <w:t>2</w:t>
+      </w:r>
+      <w:r>
+        <w:rPr>
+          <w:noProof/>
+        </w:rPr>
+        <w:fldChar w:fldCharType="end"/>
+      </w:r>
       <w:r>
         <w:t>: Petal Length</w:t>
       </w:r>

</xml_diff>